<commit_message>
added new dance entries
</commit_message>
<xml_diff>
--- a/++Templated Entries/READY/Nwoko, Demas (Croyle Ekong & Shaw)/Nwoko, Demas (Croyle Ekong & Shaw) TemplatedLD.docx
+++ b/++Templated Entries/READY/Nwoko, Demas (Croyle Ekong & Shaw)/Nwoko, Demas (Croyle Ekong & Shaw) TemplatedLD.docx
@@ -66,6 +66,7 @@
               <w:listItem w:displayText="Prof." w:value="Prof."/>
             </w:dropDownList>
           </w:sdtPr>
+          <w:sdtEndPr/>
           <w:sdtContent>
             <w:tc>
               <w:tcPr>
@@ -101,6 +102,7 @@
             </w:placeholder>
             <w:text/>
           </w:sdtPr>
+          <w:sdtEndPr/>
           <w:sdtContent>
             <w:tc>
               <w:tcPr>
@@ -130,13 +132,13 @@
             </w:placeholder>
             <w:text/>
           </w:sdtPr>
+          <w:sdtEndPr/>
           <w:sdtContent>
             <w:tc>
               <w:tcPr>
                 <w:tcW w:w="2642" w:type="dxa"/>
               </w:tcPr>
               <w:p>
-                <w:proofErr w:type="spellStart"/>
                 <w:r>
                   <w:rPr>
                     <w:rFonts w:eastAsiaTheme="minorEastAsia"/>
@@ -144,15 +146,9 @@
                   </w:rPr>
                   <w:t>Croyle</w:t>
                 </w:r>
-                <w:proofErr w:type="spellEnd"/>
-                <w:r>
-                  <w:t xml:space="preserve"> </w:t>
-                </w:r>
-                <w:proofErr w:type="spellStart"/>
-                <w:r>
-                  <w:t>Ekong</w:t>
-                </w:r>
-                <w:proofErr w:type="spellEnd"/>
+                <w:r>
+                  <w:t xml:space="preserve"> Sijuwade</w:t>
+                </w:r>
               </w:p>
             </w:tc>
           </w:sdtContent>
@@ -188,6 +184,7 @@
             </w:placeholder>
             <w:showingPlcHdr/>
           </w:sdtPr>
+          <w:sdtEndPr/>
           <w:sdtContent>
             <w:tc>
               <w:tcPr>
@@ -237,6 +234,7 @@
             <w:showingPlcHdr/>
             <w:text/>
           </w:sdtPr>
+          <w:sdtEndPr/>
           <w:sdtContent>
             <w:tc>
               <w:tcPr>
@@ -322,6 +320,7 @@
               <w:listItem w:displayText="Prof." w:value="Prof."/>
             </w:dropDownList>
           </w:sdtPr>
+          <w:sdtEndPr/>
           <w:sdtContent>
             <w:tc>
               <w:tcPr>
@@ -357,6 +356,7 @@
             </w:placeholder>
             <w:text/>
           </w:sdtPr>
+          <w:sdtEndPr/>
           <w:sdtContent>
             <w:tc>
               <w:tcPr>
@@ -381,6 +381,7 @@
             <w:showingPlcHdr/>
             <w:text/>
           </w:sdtPr>
+          <w:sdtEndPr/>
           <w:sdtContent>
             <w:tc>
               <w:tcPr>
@@ -407,6 +408,7 @@
             </w:placeholder>
             <w:text/>
           </w:sdtPr>
+          <w:sdtEndPr/>
           <w:sdtContent>
             <w:tc>
               <w:tcPr>
@@ -416,6 +418,9 @@
               <w:p>
                 <w:r>
                   <w:t>Shaw</w:t>
+                </w:r>
+                <w:r>
+                  <w:t xml:space="preserve"> PE</w:t>
                 </w:r>
               </w:p>
             </w:tc>
@@ -452,6 +457,7 @@
             </w:placeholder>
             <w:showingPlcHdr/>
           </w:sdtPr>
+          <w:sdtEndPr/>
           <w:sdtContent>
             <w:tc>
               <w:tcPr>
@@ -501,6 +507,7 @@
             <w:showingPlcHdr/>
             <w:text/>
           </w:sdtPr>
+          <w:sdtEndPr/>
           <w:sdtContent>
             <w:tc>
               <w:tcPr>
@@ -567,6 +574,7 @@
             </w:placeholder>
             <w:text/>
           </w:sdtPr>
+          <w:sdtEndPr/>
           <w:sdtContent>
             <w:tc>
               <w:tcPr>
@@ -583,13 +591,8 @@
                     <w:b/>
                   </w:rPr>
                 </w:pPr>
-                <w:proofErr w:type="spellStart"/>
-                <w:r>
-                  <w:t>Nwoko</w:t>
-                </w:r>
-                <w:proofErr w:type="spellEnd"/>
-                <w:r>
-                  <w:t>, Demas (1935--)</w:t>
+                <w:r>
+                  <w:t>Nwoko, Demas (1935--)</w:t>
                 </w:r>
               </w:p>
             </w:tc>
@@ -611,6 +614,7 @@
             </w:placeholder>
             <w:showingPlcHdr/>
           </w:sdtPr>
+          <w:sdtEndPr/>
           <w:sdtContent>
             <w:tc>
               <w:tcPr>
@@ -663,6 +667,7 @@
               <w:docPart w:val="B743BD7D15AB3149B409DC85E61BDBEE"/>
             </w:placeholder>
           </w:sdtPr>
+          <w:sdtEndPr/>
           <w:sdtContent>
             <w:tc>
               <w:tcPr>
@@ -680,225 +685,143 @@
                 <w:r>
                   <w:t xml:space="preserve">cross the spectrum of fine art and design, Demas </w:t>
                 </w:r>
-                <w:proofErr w:type="spellStart"/>
-                <w:r>
-                  <w:t>Nwanna</w:t>
-                </w:r>
-                <w:proofErr w:type="spellEnd"/>
+                <w:r>
+                  <w:t xml:space="preserve">Nwanna </w:t>
+                </w:r>
+                <w:r>
+                  <w:t>Nwoko has made his mark as a central contributor to a neo-traditionalist philosophy at the fo</w:t>
+                </w:r>
+                <w:r>
+                  <w:t>undation of Nigerian modern art</w:t>
+                </w:r>
+                <w:r>
+                  <w:t>. Nwoko began formal studies at Nigerian College of Art, Science and Technology, Zaria in 1957 and soon joined fellow</w:t>
+                </w:r>
+                <w:r>
+                  <w:t xml:space="preserve"> art</w:t>
+                </w:r>
+                <w:r>
+                  <w:t xml:space="preserve"> students Uche Okeke and Bruce Onobrakpeya in founding the Zaria Arts Society (Zaria Rebels) in 1958. Forming an intellectual framework dubbed </w:t>
+                </w:r>
+                <w:r>
+                  <w:rPr>
+                    <w:i/>
+                  </w:rPr>
+                  <w:t>Natural Synthesis</w:t>
+                </w:r>
+                <w:r>
+                  <w:t>, t</w:t>
+                </w:r>
+                <w:r>
+                  <w:t xml:space="preserve">he Rebels cultivated </w:t>
+                </w:r>
+                <w:r>
+                  <w:t xml:space="preserve">a </w:t>
+                </w:r>
+                <w:r>
+                  <w:t>deep knowledge of indigenous artistic forms</w:t>
+                </w:r>
+                <w:r>
+                  <w:t>, defining</w:t>
+                </w:r>
+                <w:r>
+                  <w:t xml:space="preserve"> a culturally independent </w:t>
+                </w:r>
+                <w:r>
+                  <w:t xml:space="preserve">artistic practice that would accompany </w:t>
+                </w:r>
+                <w:r>
+                  <w:t xml:space="preserve">Nigeria’s impending </w:t>
+                </w:r>
+                <w:r>
+                  <w:t xml:space="preserve">independence </w:t>
+                </w:r>
+                <w:r>
+                  <w:t xml:space="preserve">from </w:t>
+                </w:r>
+                <w:r>
+                  <w:t>British colonialism</w:t>
+                </w:r>
+                <w:r>
+                  <w:t>.</w:t>
+                </w:r>
                 <w:r>
                   <w:t xml:space="preserve"> </w:t>
                 </w:r>
-                <w:proofErr w:type="spellStart"/>
-                <w:r>
-                  <w:t>Nwoko</w:t>
-                </w:r>
-                <w:proofErr w:type="spellEnd"/>
-                <w:r>
-                  <w:t xml:space="preserve"> has made his mark as a central contributor to a neo-traditionalist philosophy at the fo</w:t>
-                </w:r>
-                <w:r>
-                  <w:t>undation of Nigerian modern art</w:t>
+                <w:r>
+                  <w:t>To this end</w:t>
+                </w:r>
+                <w:r>
+                  <w:t>,</w:t>
+                </w:r>
+                <w:r>
+                  <w:t xml:space="preserve"> Nwoko’s earliest paintings, including </w:t>
+                </w:r>
+                <w:r>
+                  <w:rPr>
+                    <w:i/>
+                  </w:rPr>
+                  <w:t>Ogboni Chief</w:t>
+                </w:r>
+                <w:r>
+                  <w:t xml:space="preserve"> (1960) and </w:t>
+                </w:r>
+                <w:r>
+                  <w:rPr>
+                    <w:i/>
+                  </w:rPr>
+                  <w:t>Praise Singer</w:t>
+                </w:r>
+                <w:r>
+                  <w:t xml:space="preserve"> (1960) highlight the subjects of everyday Nigerian life</w:t>
+                </w:r>
+                <w:r>
+                  <w:t>. H</w:t>
+                </w:r>
+                <w:r>
+                  <w:t xml:space="preserve">is sculptural works, like </w:t>
+                </w:r>
+                <w:r>
+                  <w:rPr>
+                    <w:i/>
+                  </w:rPr>
+                  <w:t>Adam and Eve</w:t>
+                </w:r>
+                <w:r>
+                  <w:t xml:space="preserve"> (1965), draw studied inspiration from the Nok terracotta heads of 300 BC. </w:t>
+                </w:r>
+                <w:r>
+                  <w:t xml:space="preserve">The same philosophical approach </w:t>
+                </w:r>
+                <w:r>
+                  <w:t>remains central</w:t>
+                </w:r>
+                <w:r>
+                  <w:t xml:space="preserve"> to Nwoko’s architectural work, for which he is most widely known</w:t>
                 </w:r>
                 <w:r>
                   <w:t xml:space="preserve">. </w:t>
                 </w:r>
-                <w:proofErr w:type="spellStart"/>
-                <w:r>
-                  <w:t>Nwoko</w:t>
-                </w:r>
-                <w:proofErr w:type="spellEnd"/>
-                <w:r>
-                  <w:t xml:space="preserve"> began formal studies at Nigerian College of Art, Science and Technology, Zaria in 1957 and soon joined fellow</w:t>
-                </w:r>
-                <w:r>
-                  <w:t xml:space="preserve"> art</w:t>
-                </w:r>
-                <w:r>
-                  <w:t xml:space="preserve"> students </w:t>
-                </w:r>
-                <w:proofErr w:type="spellStart"/>
-                <w:r>
-                  <w:t>Uche</w:t>
-                </w:r>
-                <w:proofErr w:type="spellEnd"/>
-                <w:r>
-                  <w:t xml:space="preserve"> </w:t>
-                </w:r>
-                <w:proofErr w:type="spellStart"/>
-                <w:r>
-                  <w:t>Okeke</w:t>
-                </w:r>
-                <w:proofErr w:type="spellEnd"/>
-                <w:r>
-                  <w:t xml:space="preserve"> and Bruce </w:t>
-                </w:r>
-                <w:proofErr w:type="spellStart"/>
-                <w:r>
-                  <w:t>Onobrakpeya</w:t>
-                </w:r>
-                <w:proofErr w:type="spellEnd"/>
-                <w:r>
-                  <w:t xml:space="preserve"> in founding the Zaria Arts Society (Zaria Rebels) in 1958. Forming an intellectual framework dubbed </w:t>
+                <w:r>
+                  <w:t>The f</w:t>
+                </w:r>
+                <w:r>
+                  <w:t xml:space="preserve">irst of </w:t>
+                </w:r>
+                <w:r>
+                  <w:t>his b</w:t>
+                </w:r>
+                <w:r>
+                  <w:t xml:space="preserve">uilding projects, </w:t>
                 </w:r>
                 <w:r>
                   <w:rPr>
                     <w:i/>
                   </w:rPr>
-                  <w:t>Natural Synthesis</w:t>
-                </w:r>
-                <w:r>
-                  <w:t>, t</w:t>
-                </w:r>
-                <w:r>
-                  <w:t xml:space="preserve">he Rebels cultivated </w:t>
-                </w:r>
-                <w:r>
-                  <w:t xml:space="preserve">a </w:t>
-                </w:r>
-                <w:r>
-                  <w:t>deep knowledge of indigenous artistic forms</w:t>
-                </w:r>
-                <w:r>
-                  <w:t>, defining</w:t>
-                </w:r>
-                <w:r>
-                  <w:t xml:space="preserve"> a culturally independent </w:t>
-                </w:r>
-                <w:r>
-                  <w:t xml:space="preserve">artistic practice that would accompany </w:t>
-                </w:r>
-                <w:r>
-                  <w:t xml:space="preserve">Nigeria’s impending </w:t>
-                </w:r>
-                <w:r>
-                  <w:t xml:space="preserve">independence </w:t>
-                </w:r>
-                <w:r>
-                  <w:t xml:space="preserve">from </w:t>
-                </w:r>
-                <w:r>
-                  <w:t>British colonialism</w:t>
-                </w:r>
-                <w:r>
-                  <w:t>.</w:t>
-                </w:r>
-                <w:r>
-                  <w:t xml:space="preserve"> </w:t>
-                </w:r>
-                <w:r>
-                  <w:t>To this end</w:t>
-                </w:r>
-                <w:r>
-                  <w:t>,</w:t>
-                </w:r>
-                <w:r>
-                  <w:t xml:space="preserve"> </w:t>
-                </w:r>
-                <w:proofErr w:type="spellStart"/>
-                <w:r>
-                  <w:t>Nwoko’s</w:t>
-                </w:r>
-                <w:proofErr w:type="spellEnd"/>
-                <w:r>
-                  <w:t xml:space="preserve"> earliest paintings, including </w:t>
-                </w:r>
-                <w:proofErr w:type="spellStart"/>
-                <w:r>
-                  <w:rPr>
-                    <w:i/>
-                  </w:rPr>
-                  <w:t>Ogboni</w:t>
-                </w:r>
-                <w:proofErr w:type="spellEnd"/>
-                <w:r>
-                  <w:rPr>
-                    <w:i/>
-                  </w:rPr>
-                  <w:t xml:space="preserve"> Chief</w:t>
-                </w:r>
-                <w:r>
-                  <w:t xml:space="preserve"> (1960) and </w:t>
-                </w:r>
-                <w:r>
-                  <w:rPr>
-                    <w:i/>
-                  </w:rPr>
-                  <w:t>Praise Singer</w:t>
-                </w:r>
-                <w:r>
-                  <w:t xml:space="preserve"> (1960) highlight the subjects of everyday Nigerian life</w:t>
-                </w:r>
-                <w:r>
-                  <w:t>. H</w:t>
-                </w:r>
-                <w:r>
-                  <w:t xml:space="preserve">is sculptural works, like </w:t>
-                </w:r>
-                <w:r>
-                  <w:rPr>
-                    <w:i/>
-                  </w:rPr>
-                  <w:t>Adam and Eve</w:t>
-                </w:r>
-                <w:r>
-                  <w:t xml:space="preserve"> (1965), draw studied inspiration from the </w:t>
-                </w:r>
-                <w:proofErr w:type="spellStart"/>
-                <w:r>
-                  <w:t>Nok</w:t>
-                </w:r>
-                <w:proofErr w:type="spellEnd"/>
-                <w:r>
-                  <w:t xml:space="preserve"> terracotta heads of 300 BC. </w:t>
-                </w:r>
-                <w:r>
-                  <w:t xml:space="preserve">The same philosophical approach </w:t>
-                </w:r>
-                <w:r>
-                  <w:t>remains central</w:t>
-                </w:r>
-                <w:r>
-                  <w:t xml:space="preserve"> to </w:t>
-                </w:r>
-                <w:proofErr w:type="spellStart"/>
-                <w:r>
-                  <w:t>Nwoko’s</w:t>
-                </w:r>
-                <w:proofErr w:type="spellEnd"/>
-                <w:r>
-                  <w:t xml:space="preserve"> architectural work, for which he is most widely known</w:t>
-                </w:r>
-                <w:r>
-                  <w:t xml:space="preserve">. </w:t>
-                </w:r>
-                <w:r>
-                  <w:t>The f</w:t>
-                </w:r>
-                <w:r>
-                  <w:t xml:space="preserve">irst of </w:t>
-                </w:r>
-                <w:r>
-                  <w:t>his b</w:t>
-                </w:r>
-                <w:r>
-                  <w:t xml:space="preserve">uilding projects, </w:t>
-                </w:r>
-                <w:r>
-                  <w:rPr>
-                    <w:i/>
-                  </w:rPr>
                   <w:t xml:space="preserve">The New Culture Studio and Residence </w:t>
                 </w:r>
                 <w:r>
-                  <w:t>(1967-present) provides both an aesthetic example of Nigerian-</w:t>
-                </w:r>
-                <w:proofErr w:type="spellStart"/>
-                <w:r>
-                  <w:t>centered</w:t>
-                </w:r>
-                <w:proofErr w:type="spellEnd"/>
-                <w:r>
-                  <w:t xml:space="preserve"> design and an ideological</w:t>
+                  <w:t>(1967-present) provides both an aesthetic example of Nigerian-centered design and an ideological</w:t>
                 </w:r>
                 <w:r>
                   <w:t xml:space="preserve"> home from which his theatrical works and </w:t>
@@ -958,6 +881,7 @@
               <w:docPart w:val="7F34B2CC33482647AE7C2F7607F9711A"/>
             </w:placeholder>
           </w:sdtPr>
+          <w:sdtEndPr/>
           <w:sdtContent>
             <w:tc>
               <w:tcPr>
@@ -975,229 +899,147 @@
                 <w:r>
                   <w:t xml:space="preserve">cross the spectrum of fine art and design, Demas </w:t>
                 </w:r>
-                <w:proofErr w:type="spellStart"/>
-                <w:r>
-                  <w:t>Nwanna</w:t>
-                </w:r>
-                <w:proofErr w:type="spellEnd"/>
+                <w:r>
+                  <w:t xml:space="preserve">Nwanna </w:t>
+                </w:r>
+                <w:r>
+                  <w:t>Nwoko has made his mark as a central contributor to a neo-traditionalist philosophy at the fo</w:t>
+                </w:r>
+                <w:r>
+                  <w:t>undation of Nigerian modern art</w:t>
+                </w:r>
+                <w:r>
+                  <w:t>. Nwoko began formal studies at Nigerian College of Art, Science and Technology, Zaria in 1957 and soon joined fellow</w:t>
+                </w:r>
+                <w:r>
+                  <w:t xml:space="preserve"> art</w:t>
+                </w:r>
+                <w:r>
+                  <w:t xml:space="preserve"> students Uche Okeke and Bruce Onobrakpeya in founding the Zaria Arts Society (Zaria Rebels) in 1958. Forming an intellectual framework dubbed </w:t>
+                </w:r>
+                <w:r>
+                  <w:rPr>
+                    <w:i/>
+                  </w:rPr>
+                  <w:t>Natural Synthesis</w:t>
+                </w:r>
+                <w:r>
+                  <w:t>, t</w:t>
+                </w:r>
+                <w:r>
+                  <w:t xml:space="preserve">he Rebels cultivated </w:t>
+                </w:r>
+                <w:r>
+                  <w:t xml:space="preserve">a </w:t>
+                </w:r>
+                <w:r>
+                  <w:t>deep knowledge of indigenous artistic forms</w:t>
+                </w:r>
+                <w:r>
+                  <w:t>, defining</w:t>
+                </w:r>
+                <w:r>
+                  <w:t xml:space="preserve"> a culturally independent </w:t>
+                </w:r>
+                <w:r>
+                  <w:t xml:space="preserve">artistic practice that would accompany </w:t>
+                </w:r>
+                <w:r>
+                  <w:t xml:space="preserve">Nigeria’s impending </w:t>
+                </w:r>
+                <w:r>
+                  <w:t xml:space="preserve">independence </w:t>
+                </w:r>
+                <w:r>
+                  <w:t xml:space="preserve">from </w:t>
+                </w:r>
+                <w:r>
+                  <w:t>British colonialism</w:t>
+                </w:r>
+                <w:r>
+                  <w:t>.</w:t>
+                </w:r>
                 <w:r>
                   <w:t xml:space="preserve"> </w:t>
                 </w:r>
-                <w:proofErr w:type="spellStart"/>
-                <w:r>
-                  <w:t>Nwoko</w:t>
-                </w:r>
-                <w:proofErr w:type="spellEnd"/>
-                <w:r>
-                  <w:t xml:space="preserve"> has made his mark as a central contributor to a neo-traditionalist philosophy at the fo</w:t>
-                </w:r>
-                <w:r>
-                  <w:t>undation of Nigerian modern art</w:t>
+                <w:r>
+                  <w:t>To this end</w:t>
+                </w:r>
+                <w:r>
+                  <w:t>,</w:t>
+                </w:r>
+                <w:r>
+                  <w:t xml:space="preserve"> Nwoko’s earliest paintings, including </w:t>
+                </w:r>
+                <w:r>
+                  <w:rPr>
+                    <w:i/>
+                  </w:rPr>
+                  <w:t>Ogboni Chief</w:t>
+                </w:r>
+                <w:r>
+                  <w:t xml:space="preserve"> (1960) and </w:t>
+                </w:r>
+                <w:r>
+                  <w:rPr>
+                    <w:i/>
+                  </w:rPr>
+                  <w:t>Praise Singer</w:t>
+                </w:r>
+                <w:r>
+                  <w:t xml:space="preserve"> (1960) highlight the subjects of everyday Nigerian life</w:t>
+                </w:r>
+                <w:r>
+                  <w:t>. H</w:t>
+                </w:r>
+                <w:r>
+                  <w:t xml:space="preserve">is sculptural works, like </w:t>
+                </w:r>
+                <w:r>
+                  <w:rPr>
+                    <w:i/>
+                  </w:rPr>
+                  <w:t>Adam and Eve</w:t>
+                </w:r>
+                <w:r>
+                  <w:t xml:space="preserve"> (1965), </w:t>
+                </w:r>
+                <w:r>
+                  <w:lastRenderedPageBreak/>
+                  <w:t xml:space="preserve">draw studied inspiration from the Nok terracotta heads of 300 BC. </w:t>
+                </w:r>
+                <w:r>
+                  <w:t xml:space="preserve">The same philosophical approach </w:t>
+                </w:r>
+                <w:r>
+                  <w:t>remains central</w:t>
+                </w:r>
+                <w:r>
+                  <w:t xml:space="preserve"> to Nwoko’s architectural work, for which he is most widely known</w:t>
                 </w:r>
                 <w:r>
                   <w:t xml:space="preserve">. </w:t>
                 </w:r>
-                <w:proofErr w:type="spellStart"/>
-                <w:r>
-                  <w:t>Nwoko</w:t>
-                </w:r>
-                <w:proofErr w:type="spellEnd"/>
-                <w:r>
-                  <w:t xml:space="preserve"> began formal studies at Nigerian College of Art, Science and Technology, Zaria in 1957 and soon joined fellow</w:t>
-                </w:r>
-                <w:r>
-                  <w:t xml:space="preserve"> art</w:t>
-                </w:r>
-                <w:r>
-                  <w:t xml:space="preserve"> students </w:t>
-                </w:r>
-                <w:proofErr w:type="spellStart"/>
-                <w:r>
-                  <w:t>Uche</w:t>
-                </w:r>
-                <w:proofErr w:type="spellEnd"/>
-                <w:r>
-                  <w:t xml:space="preserve"> </w:t>
-                </w:r>
-                <w:proofErr w:type="spellStart"/>
-                <w:r>
-                  <w:t>Okeke</w:t>
-                </w:r>
-                <w:proofErr w:type="spellEnd"/>
-                <w:r>
-                  <w:t xml:space="preserve"> and Bruce </w:t>
-                </w:r>
-                <w:proofErr w:type="spellStart"/>
-                <w:r>
-                  <w:t>Onobrakpeya</w:t>
-                </w:r>
-                <w:proofErr w:type="spellEnd"/>
-                <w:r>
-                  <w:t xml:space="preserve"> in founding the Zaria Arts Society (Zaria Rebels) in 1958. Forming an intellectual framework dubbed </w:t>
+                <w:r>
+                  <w:t>The f</w:t>
+                </w:r>
+                <w:r>
+                  <w:t xml:space="preserve">irst of </w:t>
+                </w:r>
+                <w:r>
+                  <w:t>his b</w:t>
+                </w:r>
+                <w:r>
+                  <w:t xml:space="preserve">uilding projects, </w:t>
                 </w:r>
                 <w:r>
                   <w:rPr>
                     <w:i/>
                   </w:rPr>
-                  <w:t>Natural Synthesis</w:t>
-                </w:r>
-                <w:r>
-                  <w:t>, t</w:t>
-                </w:r>
-                <w:r>
-                  <w:t xml:space="preserve">he Rebels cultivated </w:t>
-                </w:r>
-                <w:r>
-                  <w:t xml:space="preserve">a </w:t>
-                </w:r>
-                <w:r>
-                  <w:t>deep knowledge of indigenous artistic forms</w:t>
-                </w:r>
-                <w:r>
-                  <w:t>, defining</w:t>
-                </w:r>
-                <w:r>
-                  <w:t xml:space="preserve"> a culturally independent </w:t>
-                </w:r>
-                <w:r>
-                  <w:t xml:space="preserve">artistic practice that would accompany </w:t>
-                </w:r>
-                <w:r>
-                  <w:t xml:space="preserve">Nigeria’s impending </w:t>
-                </w:r>
-                <w:r>
-                  <w:t xml:space="preserve">independence </w:t>
-                </w:r>
-                <w:r>
-                  <w:t xml:space="preserve">from </w:t>
-                </w:r>
-                <w:r>
-                  <w:t>British colonialism</w:t>
-                </w:r>
-                <w:r>
-                  <w:t>.</w:t>
-                </w:r>
-                <w:r>
-                  <w:t xml:space="preserve"> </w:t>
-                </w:r>
-                <w:r>
-                  <w:t>To this end</w:t>
-                </w:r>
-                <w:r>
-                  <w:t>,</w:t>
-                </w:r>
-                <w:r>
-                  <w:t xml:space="preserve"> </w:t>
-                </w:r>
-                <w:proofErr w:type="spellStart"/>
-                <w:r>
-                  <w:t>Nwoko’s</w:t>
-                </w:r>
-                <w:proofErr w:type="spellEnd"/>
-                <w:r>
-                  <w:t xml:space="preserve"> earliest paintings, including </w:t>
-                </w:r>
-                <w:proofErr w:type="spellStart"/>
-                <w:r>
-                  <w:rPr>
-                    <w:i/>
-                  </w:rPr>
-                  <w:t>Ogboni</w:t>
-                </w:r>
-                <w:proofErr w:type="spellEnd"/>
-                <w:r>
-                  <w:rPr>
-                    <w:i/>
-                  </w:rPr>
-                  <w:t xml:space="preserve"> Chief</w:t>
-                </w:r>
-                <w:r>
-                  <w:t xml:space="preserve"> (1960) and </w:t>
-                </w:r>
-                <w:r>
-                  <w:rPr>
-                    <w:i/>
-                  </w:rPr>
-                  <w:t>Praise Singer</w:t>
-                </w:r>
-                <w:r>
-                  <w:t xml:space="preserve"> (1960) highlight the subjects of everyday Nigerian life</w:t>
-                </w:r>
-                <w:r>
-                  <w:t>. H</w:t>
-                </w:r>
-                <w:r>
-                  <w:t xml:space="preserve">is sculptural works, like </w:t>
-                </w:r>
-                <w:r>
-                  <w:rPr>
-                    <w:i/>
-                  </w:rPr>
-                  <w:t>Adam and Eve</w:t>
-                </w:r>
-                <w:r>
-                  <w:t xml:space="preserve"> (1965), </w:t>
-                </w:r>
-                <w:r>
-                  <w:lastRenderedPageBreak/>
-                  <w:t xml:space="preserve">draw studied inspiration from the </w:t>
-                </w:r>
-                <w:proofErr w:type="spellStart"/>
-                <w:r>
-                  <w:t>Nok</w:t>
-                </w:r>
-                <w:proofErr w:type="spellEnd"/>
-                <w:r>
-                  <w:t xml:space="preserve"> terracotta heads of 300 BC. </w:t>
-                </w:r>
-                <w:r>
-                  <w:t xml:space="preserve">The same philosophical approach </w:t>
-                </w:r>
-                <w:r>
-                  <w:t>remains central</w:t>
-                </w:r>
-                <w:r>
-                  <w:t xml:space="preserve"> to </w:t>
-                </w:r>
-                <w:proofErr w:type="spellStart"/>
-                <w:r>
-                  <w:t>Nwoko’s</w:t>
-                </w:r>
-                <w:proofErr w:type="spellEnd"/>
-                <w:r>
-                  <w:t xml:space="preserve"> architectural work, for which he is most widely known</w:t>
-                </w:r>
-                <w:r>
-                  <w:t xml:space="preserve">. </w:t>
-                </w:r>
-                <w:r>
-                  <w:t>The f</w:t>
-                </w:r>
-                <w:r>
-                  <w:t xml:space="preserve">irst of </w:t>
-                </w:r>
-                <w:r>
-                  <w:t>his b</w:t>
-                </w:r>
-                <w:r>
-                  <w:t xml:space="preserve">uilding projects, </w:t>
-                </w:r>
-                <w:r>
-                  <w:rPr>
-                    <w:i/>
-                  </w:rPr>
                   <w:t xml:space="preserve">The New Culture Studio and Residence </w:t>
                 </w:r>
                 <w:r>
-                  <w:t>(1967-present) provides both an aesthetic example of Nigerian-</w:t>
-                </w:r>
-                <w:proofErr w:type="spellStart"/>
-                <w:r>
-                  <w:t>centered</w:t>
-                </w:r>
-                <w:proofErr w:type="spellEnd"/>
-                <w:r>
-                  <w:t xml:space="preserve"> design and an ideological</w:t>
+                  <w:t>(1967-present) provides both an aesthetic example of Nigerian-centered design and an ideological</w:t>
                 </w:r>
                 <w:r>
                   <w:t xml:space="preserve"> home from which his theatrical works and </w:t>
@@ -1255,14 +1097,27 @@
                 <w:r>
                   <w:t xml:space="preserve">Figure </w:t>
                 </w:r>
-                <w:fldSimple w:instr=" SEQ Figure \* ARABIC ">
-                  <w:r>
-                    <w:rPr>
-                      <w:noProof/>
-                    </w:rPr>
-                    <w:t>1</w:t>
-                  </w:r>
-                </w:fldSimple>
+                <w:r>
+                  <w:fldChar w:fldCharType="begin"/>
+                </w:r>
+                <w:r>
+                  <w:instrText xml:space="preserve"> SEQ Figure \* ARABIC </w:instrText>
+                </w:r>
+                <w:r>
+                  <w:fldChar w:fldCharType="separate"/>
+                </w:r>
+                <w:r>
+                  <w:rPr>
+                    <w:noProof/>
+                  </w:rPr>
+                  <w:t>1</w:t>
+                </w:r>
+                <w:r>
+                  <w:rPr>
+                    <w:noProof/>
+                  </w:rPr>
+                  <w:fldChar w:fldCharType="end"/>
+                </w:r>
                 <w:r>
                   <w:t xml:space="preserve"> The Dominican Institute, </w:t>
                 </w:r>
@@ -1305,15 +1160,7 @@
                   <w:t xml:space="preserve"> son of th</w:t>
                 </w:r>
                 <w:r>
-                  <w:t xml:space="preserve">e Obi of </w:t>
-                </w:r>
-                <w:proofErr w:type="spellStart"/>
-                <w:r>
-                  <w:t>Idumuje-Ugboko</w:t>
-                </w:r>
-                <w:proofErr w:type="spellEnd"/>
-                <w:r>
-                  <w:t xml:space="preserve"> v</w:t>
+                  <w:t>e Obi of Idumuje-Ugboko v</w:t>
                 </w:r>
                 <w:r>
                   <w:t xml:space="preserve">illage, </w:t>
@@ -1321,13 +1168,8 @@
                 <w:r>
                   <w:t xml:space="preserve">Demas </w:t>
                 </w:r>
-                <w:proofErr w:type="spellStart"/>
-                <w:r>
-                  <w:t>Nwoko</w:t>
-                </w:r>
-                <w:proofErr w:type="spellEnd"/>
-                <w:r>
-                  <w:t xml:space="preserve"> was exposed to the world of architecture</w:t>
+                <w:r>
+                  <w:t>Nwoko was exposed to the world of architecture</w:t>
                 </w:r>
                 <w:r>
                   <w:t xml:space="preserve"> at a young age</w:t>
@@ -1351,86 +1193,58 @@
                   <w:t>n accomplished</w:t>
                 </w:r>
                 <w:r>
-                  <w:t xml:space="preserve"> design professional, </w:t>
-                </w:r>
-                <w:proofErr w:type="spellStart"/>
-                <w:r>
-                  <w:t>Nwoko</w:t>
-                </w:r>
-                <w:proofErr w:type="spellEnd"/>
+                  <w:t xml:space="preserve"> design professional, Nwoko </w:t>
+                </w:r>
+                <w:r>
+                  <w:t xml:space="preserve">placed </w:t>
+                </w:r>
+                <w:r>
+                  <w:t>emph</w:t>
+                </w:r>
+                <w:r>
+                  <w:t xml:space="preserve">asis on practical creativity. In 1967 he </w:t>
+                </w:r>
+                <w:r>
+                  <w:t xml:space="preserve">developed his own construction brick, </w:t>
+                </w:r>
+                <w:r>
+                  <w:rPr>
+                    <w:i/>
+                  </w:rPr>
+                  <w:t>Lacrete</w:t>
+                </w:r>
+                <w:r>
+                  <w:t>; m</w:t>
+                </w:r>
+                <w:r>
+                  <w:t xml:space="preserve">ade </w:t>
+                </w:r>
+                <w:r>
+                  <w:t xml:space="preserve">spontaneously </w:t>
+                </w:r>
+                <w:r>
+                  <w:t>from onsite materials</w:t>
+                </w:r>
+                <w:r>
+                  <w:rPr>
+                    <w:i/>
+                  </w:rPr>
+                  <w:t>.</w:t>
+                </w:r>
                 <w:r>
                   <w:t xml:space="preserve"> </w:t>
                 </w:r>
                 <w:r>
-                  <w:t xml:space="preserve">placed </w:t>
-                </w:r>
-                <w:r>
-                  <w:t>emph</w:t>
-                </w:r>
-                <w:r>
-                  <w:t xml:space="preserve">asis on practical creativity. In 1967 he </w:t>
-                </w:r>
-                <w:r>
-                  <w:t xml:space="preserve">developed his own construction brick, </w:t>
-                </w:r>
-                <w:proofErr w:type="spellStart"/>
-                <w:r>
                   <w:rPr>
                     <w:i/>
                   </w:rPr>
                   <w:t>Lacrete</w:t>
                 </w:r>
-                <w:proofErr w:type="spellEnd"/>
-                <w:r>
-                  <w:t>; m</w:t>
-                </w:r>
-                <w:r>
-                  <w:t xml:space="preserve">ade </w:t>
-                </w:r>
-                <w:r>
-                  <w:t xml:space="preserve">spontaneously </w:t>
-                </w:r>
-                <w:r>
-                  <w:t>from onsite materials</w:t>
-                </w:r>
-                <w:r>
-                  <w:rPr>
-                    <w:i/>
-                  </w:rPr>
-                  <w:t>.</w:t>
-                </w:r>
-                <w:r>
-                  <w:t xml:space="preserve"> </w:t>
-                </w:r>
-                <w:proofErr w:type="spellStart"/>
-                <w:r>
-                  <w:rPr>
-                    <w:i/>
-                  </w:rPr>
-                  <w:t>Lacrete</w:t>
-                </w:r>
-                <w:proofErr w:type="spellEnd"/>
-                <w:r>
-                  <w:t xml:space="preserve"> was unique in </w:t>
-                </w:r>
-                <w:proofErr w:type="spellStart"/>
-                <w:r>
-                  <w:t>color</w:t>
-                </w:r>
-                <w:proofErr w:type="spellEnd"/>
-                <w:r>
-                  <w:t xml:space="preserve"> and surpassed the strength of available products at a fraction of the cost. </w:t>
-                </w:r>
-                <w:proofErr w:type="spellStart"/>
-                <w:r>
-                  <w:t>Nwoko</w:t>
-                </w:r>
-                <w:r>
-                  <w:t>’s</w:t>
-                </w:r>
-                <w:proofErr w:type="spellEnd"/>
-                <w:r>
-                  <w:t xml:space="preserve"> signature</w:t>
+                <w:r>
+                  <w:t xml:space="preserve"> was unique in color and surpassed the strength of available products at a fraction of the cost. Nwoko</w:t>
+                </w:r>
+                <w:r>
+                  <w:t>’s signature</w:t>
                 </w:r>
                 <w:r>
                   <w:t xml:space="preserve"> design solutions </w:t>
@@ -1445,18 +1259,10 @@
                   <w:t>geria with both traditional and innovative choices, using</w:t>
                 </w:r>
                 <w:r>
-                  <w:t xml:space="preserve"> </w:t>
-                </w:r>
-                <w:proofErr w:type="spellStart"/>
-                <w:r>
-                  <w:t>impluvi</w:t>
-                </w:r>
-                <w:r>
-                  <w:t>a</w:t>
-                </w:r>
-                <w:proofErr w:type="spellEnd"/>
-                <w:r>
-                  <w:t xml:space="preserve"> for light and shade, </w:t>
+                  <w:t xml:space="preserve"> impluvi</w:t>
+                </w:r>
+                <w:r>
+                  <w:t xml:space="preserve">a for light and shade, </w:t>
                 </w:r>
                 <w:r>
                   <w:t>double</w:t>
@@ -1476,13 +1282,8 @@
               </w:p>
               <w:p/>
               <w:p>
-                <w:proofErr w:type="spellStart"/>
-                <w:r>
-                  <w:t>Nwoko</w:t>
-                </w:r>
-                <w:proofErr w:type="spellEnd"/>
-                <w:r>
-                  <w:t xml:space="preserve"> formalized the theory behind </w:t>
+                <w:r>
+                  <w:t xml:space="preserve">Nwoko formalized the theory behind </w:t>
                 </w:r>
                 <w:r>
                   <w:t>t</w:t>
@@ -1494,15 +1295,7 @@
                   <w:t>building practice,</w:t>
                 </w:r>
                 <w:r>
-                  <w:t xml:space="preserve"> </w:t>
-                </w:r>
-                <w:proofErr w:type="spellStart"/>
-                <w:r>
-                  <w:t>labeling</w:t>
-                </w:r>
-                <w:proofErr w:type="spellEnd"/>
-                <w:r>
-                  <w:t xml:space="preserve"> it </w:t>
+                  <w:t xml:space="preserve"> labeling it </w:t>
                 </w:r>
                 <w:r>
                   <w:rPr>
@@ -1550,18 +1343,10 @@
               <w:p/>
               <w:p>
                 <w:r>
-                  <w:t xml:space="preserve">While the output of Demas </w:t>
-                </w:r>
-                <w:proofErr w:type="spellStart"/>
-                <w:r>
-                  <w:t>N</w:t>
-                </w:r>
-                <w:r>
-                  <w:t>woko’s</w:t>
-                </w:r>
-                <w:proofErr w:type="spellEnd"/>
-                <w:r>
-                  <w:t xml:space="preserve"> career includes painting, sculpture</w:t>
+                  <w:t>While the output of Demas N</w:t>
+                </w:r>
+                <w:r>
+                  <w:t>woko’s career includes painting, sculpture</w:t>
                 </w:r>
                 <w:r>
                   <w:t>, theatre production, writing, architecture and furniture design, the integrity of his phi</w:t>
@@ -1579,18 +1364,10 @@
                   <w:t>, The Impoverished Generation and the Poor Man’s Clean Rags</w:t>
                 </w:r>
                 <w:r>
-                  <w:t xml:space="preserve"> (1992), </w:t>
-                </w:r>
-                <w:proofErr w:type="spellStart"/>
-                <w:r>
-                  <w:t>Nwoko</w:t>
-                </w:r>
-                <w:r>
-                  <w:t>’s</w:t>
-                </w:r>
-                <w:proofErr w:type="spellEnd"/>
-                <w:r>
-                  <w:t xml:space="preserve"> life work continues to</w:t>
+                  <w:t xml:space="preserve"> (1992), Nwoko</w:t>
+                </w:r>
+                <w:r>
+                  <w:t>’s life work continues to</w:t>
                 </w:r>
                 <w:r>
                   <w:t xml:space="preserve"> demonstrate</w:t>
@@ -1631,19 +1408,11 @@
                 </w:r>
               </w:p>
               <w:p>
-                <w:proofErr w:type="spellStart"/>
                 <w:r>
                   <w:rPr>
                     <w:i/>
                   </w:rPr>
-                  <w:t>Ogboni</w:t>
-                </w:r>
-                <w:proofErr w:type="spellEnd"/>
-                <w:r>
-                  <w:rPr>
-                    <w:i/>
-                  </w:rPr>
-                  <w:t xml:space="preserve"> Chief. </w:t>
+                  <w:t xml:space="preserve">Ogboni Chief. </w:t>
                 </w:r>
                 <w:r>
                   <w:t>Painting</w:t>
@@ -1715,21 +1484,7 @@
                   <w:rPr>
                     <w:i/>
                   </w:rPr>
-                  <w:t xml:space="preserve">The New Culture Studio and Residence, </w:t>
-                </w:r>
-                <w:proofErr w:type="spellStart"/>
-                <w:r>
-                  <w:rPr>
-                    <w:i/>
-                  </w:rPr>
-                  <w:t>Oremeji</w:t>
-                </w:r>
-                <w:proofErr w:type="spellEnd"/>
-                <w:r>
-                  <w:rPr>
-                    <w:i/>
-                  </w:rPr>
-                  <w:t>, Ibadan.</w:t>
+                  <w:t>The New Culture Studio and Residence, Oremeji, Ibadan.</w:t>
                 </w:r>
                 <w:r>
                   <w:t xml:space="preserve"> </w:t>
@@ -1786,19 +1541,11 @@
                 </w:r>
               </w:p>
               <w:p>
-                <w:proofErr w:type="spellStart"/>
                 <w:r>
                   <w:rPr>
                     <w:i/>
                   </w:rPr>
-                  <w:t>Akenzua</w:t>
-                </w:r>
-                <w:proofErr w:type="spellEnd"/>
-                <w:r>
-                  <w:rPr>
-                    <w:i/>
-                  </w:rPr>
-                  <w:t xml:space="preserve"> Cultural Centre, Benin City.</w:t>
+                  <w:t>Akenzua Cultural Centre, Benin City.</w:t>
                 </w:r>
                 <w:r>
                   <w:rPr>
@@ -1846,35 +1593,7 @@
                   <w:rPr>
                     <w:i/>
                   </w:rPr>
-                  <w:t xml:space="preserve">Residence of Demas </w:t>
-                </w:r>
-                <w:proofErr w:type="spellStart"/>
-                <w:r>
-                  <w:rPr>
-                    <w:i/>
-                  </w:rPr>
-                  <w:t>Nwoko</w:t>
-                </w:r>
-                <w:proofErr w:type="spellEnd"/>
-                <w:r>
-                  <w:rPr>
-                    <w:i/>
-                  </w:rPr>
-                  <w:t xml:space="preserve">, </w:t>
-                </w:r>
-                <w:proofErr w:type="spellStart"/>
-                <w:r>
-                  <w:rPr>
-                    <w:i/>
-                  </w:rPr>
-                  <w:t>Idumuje-Ugboko</w:t>
-                </w:r>
-                <w:proofErr w:type="spellEnd"/>
-                <w:r>
-                  <w:rPr>
-                    <w:i/>
-                  </w:rPr>
-                  <w:t>.</w:t>
+                  <w:t>Residence of Demas Nwoko, Idumuje-Ugboko.</w:t>
                 </w:r>
                 <w:r>
                   <w:rPr>
@@ -1894,23 +1613,7 @@
               </w:p>
               <w:p>
                 <w:r>
-                  <w:t xml:space="preserve">Benedictine </w:t>
-                </w:r>
-                <w:proofErr w:type="spellStart"/>
-                <w:r>
-                  <w:t>Monestary</w:t>
-                </w:r>
-                <w:proofErr w:type="spellEnd"/>
-                <w:r>
-                  <w:t xml:space="preserve">, </w:t>
-                </w:r>
-                <w:proofErr w:type="spellStart"/>
-                <w:r>
-                  <w:t>Ewu</w:t>
-                </w:r>
-                <w:proofErr w:type="spellEnd"/>
-                <w:r>
-                  <w:t>, Edo State.</w:t>
+                  <w:t>Benedictine Monestary, Ewu, Edo State.</w:t>
                 </w:r>
                 <w:r>
                   <w:t xml:space="preserve"> (1987-</w:t>
@@ -1980,6 +1683,7 @@
                 <w:docPart w:val="CA54722D4B63A84BBE1FD0828D576CA9"/>
               </w:placeholder>
             </w:sdtPr>
+            <w:sdtEndPr/>
             <w:sdtContent>
               <w:p>
                 <w:sdt>
@@ -1987,6 +1691,7 @@
                     <w:id w:val="-1377466646"/>
                     <w:citation/>
                   </w:sdtPr>
+                  <w:sdtEndPr/>
                   <w:sdtContent>
                     <w:r>
                       <w:fldChar w:fldCharType="begin"/>
@@ -2020,6 +1725,7 @@
                     <w:id w:val="907498329"/>
                     <w:citation/>
                   </w:sdtPr>
+                  <w:sdtEndPr/>
                   <w:sdtContent>
                     <w:r>
                       <w:fldChar w:fldCharType="begin"/>
@@ -2053,6 +1759,7 @@
                     <w:id w:val="906043865"/>
                     <w:citation/>
                   </w:sdtPr>
+                  <w:sdtEndPr/>
                   <w:sdtContent>
                     <w:r>
                       <w:fldChar w:fldCharType="begin"/>
@@ -2086,6 +1793,7 @@
                     <w:id w:val="967551609"/>
                     <w:citation/>
                   </w:sdtPr>
+                  <w:sdtEndPr/>
                   <w:sdtContent>
                     <w:r>
                       <w:fldChar w:fldCharType="begin"/>
@@ -2119,6 +1827,7 @@
                     <w:id w:val="986507644"/>
                     <w:citation/>
                   </w:sdtPr>
+                  <w:sdtEndPr/>
                   <w:sdtContent>
                     <w:r>
                       <w:fldChar w:fldCharType="begin"/>
@@ -2231,21 +1940,12 @@
       </w:rPr>
       <w:t xml:space="preserve"> – </w:t>
     </w:r>
-    <w:proofErr w:type="spellStart"/>
     <w:r>
       <w:rPr>
         <w:i/>
         <w:color w:val="7F7F7F" w:themeColor="text1" w:themeTint="80"/>
       </w:rPr>
-      <w:t>Encyclopedia</w:t>
-    </w:r>
-    <w:proofErr w:type="spellEnd"/>
-    <w:r>
-      <w:rPr>
-        <w:i/>
-        <w:color w:val="7F7F7F" w:themeColor="text1" w:themeTint="80"/>
-      </w:rPr>
-      <w:t xml:space="preserve"> of Modernism</w:t>
+      <w:t>Encyclopedia of Modernism</w:t>
     </w:r>
   </w:p>
   <w:p>
@@ -4295,7 +3995,7 @@
     <w:charset w:val="4E"/>
     <w:family w:val="auto"/>
     <w:pitch w:val="variable"/>
-    <w:sig w:usb0="E00002FF" w:usb1="6AC7FDFB" w:usb2="00000012" w:usb3="00000000" w:csb0="0002009F" w:csb1="00000000"/>
+    <w:sig w:usb0="00000001" w:usb1="08070000" w:usb2="00000010" w:usb3="00000000" w:csb0="00020000" w:csb1="00000000"/>
   </w:font>
   <w:font w:name="Lucida Grande">
     <w:panose1 w:val="020B0600040502020204"/>
@@ -4308,7 +4008,7 @@
     <w:charset w:val="4E"/>
     <w:family w:val="auto"/>
     <w:pitch w:val="variable"/>
-    <w:sig w:usb0="E00002FF" w:usb1="6AC7FDFB" w:usb2="00000012" w:usb3="00000000" w:csb0="0002009F" w:csb1="00000000"/>
+    <w:sig w:usb0="00000001" w:usb1="08070000" w:usb2="00000010" w:usb3="00000000" w:csb0="00020000" w:csb1="00000000"/>
   </w:font>
   <w:font w:name="Arial">
     <w:panose1 w:val="020B0604020202020204"/>
@@ -5133,7 +4833,7 @@
   <a:extraClrSchemeLst/>
   <a:extLst>
     <a:ext uri="{05A4C25C-085E-4340-85A3-A5531E510DB2}">
-      <thm15:themeFamily xmlns:thm15="http://schemas.microsoft.com/office/thememl/2012/main" xmlns="" name="Office Theme" id="{62F939B6-93AF-4DB8-9C6B-D6C7DFDC589F}" vid="{4A3C46E8-61CC-4603-A589-7422A47A8E4A}"/>
+      <thm15:themeFamily xmlns="" xmlns:thm15="http://schemas.microsoft.com/office/thememl/2012/main" name="Office Theme" id="{62F939B6-93AF-4DB8-9C6B-D6C7DFDC589F}" vid="{4A3C46E8-61CC-4603-A589-7422A47A8E4A}"/>
     </a:ext>
   </a:extLst>
 </a:theme>
@@ -5258,7 +4958,7 @@
 </file>
 
 <file path=customXml/itemProps1.xml><?xml version="1.0" encoding="utf-8"?>
-<ds:datastoreItem xmlns:ds="http://schemas.openxmlformats.org/officeDocument/2006/customXml" ds:itemID="{58AC3556-734A-E94D-81AA-5F9F65CACDC4}">
+<ds:datastoreItem xmlns:ds="http://schemas.openxmlformats.org/officeDocument/2006/customXml" ds:itemID="{35F1EB74-8711-AD4D-85AE-BFCC865D4249}">
   <ds:schemaRefs>
     <ds:schemaRef ds:uri="http://schemas.openxmlformats.org/officeDocument/2006/bibliography"/>
   </ds:schemaRefs>

</xml_diff>